<commit_message>
AA-3626 TB Registergoed - Groottes in m2
</commit_message>
<xml_diff>
--- a/modeldocumenten/Hypotheek ABN AMRO AAB/20140830000001/Releasenotes ABN AMRO AAB 20140830000001 - 8.docx
+++ b/modeldocumenten/Hypotheek ABN AMRO AAB/20140830000001/Releasenotes ABN AMRO AAB 20140830000001 - 8.docx
@@ -282,29 +282,31 @@
               <w:spacing w:before="60"/>
               <w:rPr>
                 <w:i/>
-                <w:lang w:val="de-DE"/>
               </w:rPr>
             </w:pPr>
             <w:r>
               <w:rPr>
                 <w:i/>
-                <w:lang w:val="de-DE"/>
               </w:rPr>
               <w:t>ABN AMRO AAB</w:t>
             </w:r>
             <w:r>
               <w:rPr>
                 <w:i/>
-                <w:lang w:val="de-DE"/>
-              </w:rPr>
-              <w:t xml:space="preserve"> stylesheetnummer </w:t>
+              </w:rPr>
+              <w:t xml:space="preserve"> </w:t>
+            </w:r>
+            <w:r>
+              <w:rPr>
+                <w:i/>
+              </w:rPr>
+              <w:t xml:space="preserve">stylesheetnummer </w:t>
             </w:r>
             <w:r>
               <w:rPr>
                 <w:rFonts w:cs="Arial"/>
                 <w:i/>
                 <w:sz w:val="20"/>
-                <w:lang w:val="de-DE"/>
               </w:rPr>
               <w:t>2014083000000</w:t>
             </w:r>
@@ -313,7 +315,6 @@
                 <w:rFonts w:cs="Arial"/>
                 <w:i/>
                 <w:sz w:val="20"/>
-                <w:lang w:val="de-DE"/>
               </w:rPr>
               <w:t>1</w:t>
             </w:r>
@@ -322,7 +323,6 @@
                 <w:rFonts w:cs="Arial"/>
                 <w:i/>
                 <w:sz w:val="20"/>
-                <w:lang w:val="de-DE"/>
               </w:rPr>
               <w:t xml:space="preserve"> implementatienummer </w:t>
             </w:r>
@@ -331,7 +331,6 @@
                 <w:rFonts w:cs="Arial"/>
                 <w:i/>
                 <w:sz w:val="20"/>
-                <w:lang w:val="de-DE"/>
               </w:rPr>
               <w:t>8</w:t>
             </w:r>

</xml_diff>